<commit_message>
final version in spiral with non-commercial license
</commit_message>
<xml_diff>
--- a/corrections.docx
+++ b/corrections.docx
@@ -366,7 +366,7 @@
                 </mc:Choice>
                 <mc:Fallback>
                   <w:pict>
-                    <v:shapetype w14:anchorId="1A13B6D2" id="_x0000_t75" coordsize="21600,21600" o:spt="75" o:preferrelative="t" path="m@4@5l@4@11@9@11@9@5xe" filled="f" stroked="f">
+                    <v:shapetype w14:anchorId="3E9B6B26" id="_x0000_t75" coordsize="21600,21600" o:spt="75" o:preferrelative="t" path="m@4@5l@4@11@9@11@9@5xe" filled="f" stroked="f">
                       <v:stroke joinstyle="miter"/>
                       <v:formulas>
                         <v:f eqn="if lineDrawn pixelLineWidth 0"/>
@@ -430,7 +430,7 @@
                 </mc:Choice>
                 <mc:Fallback>
                   <w:pict>
-                    <v:shape w14:anchorId="5210748D" id="Ink 1" o:spid="_x0000_s1026" type="#_x0000_t75" style="position:absolute;margin-left:108.75pt;margin-top:15.55pt;width:146.3pt;height:12.15pt;z-index:251659264;visibility:visible;mso-wrap-style:square;mso-wrap-distance-left:9pt;mso-wrap-distance-top:0;mso-wrap-distance-right:9pt;mso-wrap-distance-bottom:0;mso-position-horizontal:absolute;mso-position-horizontal-relative:text;mso-position-vertical:absolute;mso-position-vertical-relative:text" o:gfxdata="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">
+                    <v:shape w14:anchorId="5977C9B6" id="Ink 1" o:spid="_x0000_s1026" type="#_x0000_t75" style="position:absolute;margin-left:108.75pt;margin-top:15.55pt;width:146.3pt;height:12.15pt;z-index:251659264;visibility:visible;mso-wrap-style:square;mso-wrap-distance-left:9pt;mso-wrap-distance-top:0;mso-wrap-distance-right:9pt;mso-wrap-distance-bottom:0;mso-position-horizontal:absolute;mso-position-horizontal-relative:text;mso-position-vertical:absolute;mso-position-vertical-relative:text" o:gfxdata="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">
                       <v:imagedata r:id="rId13" o:title=""/>
                     </v:shape>
                   </w:pict>
@@ -1067,6 +1067,7 @@
         <w:t>DONE</w:t>
       </w:r>
     </w:p>
+    <w:p/>
     <w:p/>
     <w:sectPr>
       <w:pgSz w:w="11900" w:h="16840"/>
@@ -2050,7 +2051,7 @@
 </file>
 
 <file path=customXml/itemProps1.xml><?xml version="1.0" encoding="utf-8"?>
-<ds:datastoreItem xmlns:ds="http://schemas.openxmlformats.org/officeDocument/2006/customXml" ds:itemID="{3C85B15F-DAE1-084F-A56E-FA2E974CD141}">
+<ds:datastoreItem xmlns:ds="http://schemas.openxmlformats.org/officeDocument/2006/customXml" ds:itemID="{7B3C2342-7357-074B-B4D5-0E8D53C130F8}">
   <ds:schemaRefs>
     <ds:schemaRef ds:uri="http://schemas.openxmlformats.org/officeDocument/2006/bibliography"/>
   </ds:schemaRefs>

</xml_diff>